<commit_message>
Xuat huyet tieu hoa cao
</commit_message>
<xml_diff>
--- a/Noi/Tip-and-Trick/Dai-thao-duong.docx
+++ b/Noi/Tip-and-Trick/Dai-thao-duong.docx
@@ -293,7 +293,7 @@
           <w:b/>
           <w:bCs/>
         </w:rPr>
-        <w:t>2. Tóm tắt các vấn đề cần hỏi bệnh ở bệnh nhân đái tháo đường</w:t>
+        <w:t>2. Tóm tắt các vấn đề cần hỏi bệnh</w:t>
       </w:r>
     </w:p>
     <w:p>
@@ -346,14 +346,14 @@
           <w:b/>
           <w:bCs/>
         </w:rPr>
-        <w:t>Chẩn đoán xác định</w:t>
-      </w:r>
-      <w:r>
-        <w:rPr>
-          <w:b/>
-          <w:bCs/>
-        </w:rPr>
-        <w:t xml:space="preserve"> bệnh nhân đái tháo đường</w:t>
+        <w:t>Tiêu chuẩn c</w:t>
+      </w:r>
+      <w:r>
+        <w:rPr>
+          <w:b/>
+          <w:bCs/>
+        </w:rPr>
+        <w:t>hẩn đoán</w:t>
       </w:r>
     </w:p>
     <w:p>
@@ -869,15 +869,15 @@
     </w:p>
     <w:p>
       <w:r>
+        <w:t>- Tắc mạch</w:t>
+      </w:r>
+      <w:r>
+        <w:t>. Cần xác định vị trí.</w:t>
+      </w:r>
+    </w:p>
+    <w:p>
+      <w:r>
         <w:lastRenderedPageBreak/>
-        <w:t>- Tắc mạch</w:t>
-      </w:r>
-      <w:r>
-        <w:t>. Cần xác định vị trí.</w:t>
-      </w:r>
-    </w:p>
-    <w:p>
-      <w:r>
         <w:t xml:space="preserve">Để chẩn đoán biến chứng </w:t>
       </w:r>
       <w:r>
@@ -906,7 +906,14 @@
           <w:b/>
           <w:bCs/>
         </w:rPr>
-        <w:t>Các bệnh cần chẩn đoán phân biệt với đái tháo đường</w:t>
+        <w:t>Các bệnh cần chẩn đoán phân biệt</w:t>
+      </w:r>
+      <w:r>
+        <w:rPr>
+          <w:b/>
+          <w:bCs/>
+        </w:rPr>
+        <w:t xml:space="preserve"> với bệnh đái tháo đường</w:t>
       </w:r>
     </w:p>
     <w:p>
@@ -1079,7 +1086,7 @@
           <w:b/>
           <w:bCs/>
         </w:rPr>
-        <w:t>Đ</w:t>
+        <w:t>Nguyên tắc đ</w:t>
       </w:r>
       <w:r>
         <w:rPr>
@@ -1088,13 +1095,6 @@
         </w:rPr>
         <w:t>iều trị</w:t>
       </w:r>
-      <w:r>
-        <w:rPr>
-          <w:b/>
-          <w:bCs/>
-        </w:rPr>
-        <w:t xml:space="preserve"> bệnh nhân đái tháo đường.</w:t>
-      </w:r>
     </w:p>
     <w:p>
       <w:r>
@@ -1675,7 +1675,6 @@
           <w:b/>
           <w:bCs/>
         </w:rPr>
-        <w:lastRenderedPageBreak/>
         <w:t>15</w:t>
       </w:r>
       <w:r>
@@ -2231,7 +2230,7 @@
         <v:path o:extrusionok="f" gradientshapeok="t" o:connecttype="rect"/>
         <o:lock v:ext="edit" aspectratio="t"/>
       </v:shapetype>
-      <v:shape id="_x0000_i1048" type="#_x0000_t75" style="width:9pt;height:9pt" o:bullet="t">
+      <v:shape id="_x0000_i1156" type="#_x0000_t75" style="width:9pt;height:9pt" o:bullet="t">
         <v:imagedata r:id="rId1" o:title="j0115866"/>
       </v:shape>
     </w:pict>

</xml_diff>